<commit_message>
movemnet depending on time
</commit_message>
<xml_diff>
--- a/A1/2016314718-LEESUNGJAE-A1.docx
+++ b/A1/2016314718-LEESUNGJAE-A1.docx
@@ -36,7 +36,7 @@
       <w:pPr>
         <w:jc w:val="center"/>
         <w:rPr>
-          <w:rFonts w:ascii="Times New Roman" w:hAnsi="Times New Roman" w:cs="Times New Roman" w:hint="eastAsia"/>
+          <w:rFonts w:ascii="Times New Roman" w:hAnsi="Times New Roman" w:cs="Times New Roman"/>
           <w:sz w:val="40"/>
           <w:szCs w:val="40"/>
         </w:rPr>
@@ -110,7 +110,7 @@
       <w:pPr>
         <w:jc w:val="center"/>
         <w:rPr>
-          <w:rFonts w:ascii="Times New Roman" w:hAnsi="Times New Roman" w:cs="Times New Roman" w:hint="eastAsia"/>
+          <w:rFonts w:ascii="Times New Roman" w:hAnsi="Times New Roman" w:cs="Times New Roman"/>
           <w:sz w:val="40"/>
           <w:szCs w:val="40"/>
         </w:rPr>
@@ -140,7 +140,7 @@
       <w:pPr>
         <w:jc w:val="center"/>
         <w:rPr>
-          <w:rFonts w:ascii="Times New Roman" w:hAnsi="Times New Roman" w:cs="Times New Roman" w:hint="eastAsia"/>
+          <w:rFonts w:ascii="Times New Roman" w:hAnsi="Times New Roman" w:cs="Times New Roman"/>
           <w:sz w:val="40"/>
           <w:szCs w:val="40"/>
         </w:rPr>
@@ -376,7 +376,25 @@
           <w:sz w:val="28"/>
           <w:szCs w:val="28"/>
         </w:rPr>
-        <w:t>= sqrt((x1 - x2)^2 + (y</w:t>
+        <w:t xml:space="preserve">= </w:t>
+      </w:r>
+      <w:proofErr w:type="gramStart"/>
+      <w:r>
+        <w:rPr>
+          <w:rFonts w:ascii="Times New Roman" w:hAnsi="Times New Roman" w:cs="Times New Roman"/>
+          <w:sz w:val="28"/>
+          <w:szCs w:val="28"/>
+        </w:rPr>
+        <w:t>sqrt(</w:t>
+      </w:r>
+      <w:proofErr w:type="gramEnd"/>
+      <w:r>
+        <w:rPr>
+          <w:rFonts w:ascii="Times New Roman" w:hAnsi="Times New Roman" w:cs="Times New Roman"/>
+          <w:sz w:val="28"/>
+          <w:szCs w:val="28"/>
+        </w:rPr>
+        <w:t>(x1 - x2)^2 + (y</w:t>
       </w:r>
       <w:r>
         <w:rPr>
@@ -427,7 +445,16 @@
           <w:sz w:val="24"/>
           <w:szCs w:val="24"/>
         </w:rPr>
-        <w:t>(x1</w:t>
+        <w:t>(x</w:t>
+      </w:r>
+      <w:proofErr w:type="gramStart"/>
+      <w:r>
+        <w:rPr>
+          <w:rFonts w:ascii="Times New Roman" w:hAnsi="Times New Roman" w:cs="Times New Roman"/>
+          <w:sz w:val="24"/>
+          <w:szCs w:val="24"/>
+        </w:rPr>
+        <w:t>1</w:t>
       </w:r>
       <w:r>
         <w:rPr>
@@ -443,7 +470,16 @@
           <w:sz w:val="24"/>
           <w:szCs w:val="24"/>
         </w:rPr>
-        <w:t>y1) is the location of the original circle center, (y1,y2) is the location of the new circle center, and the r1 and r2 are the radii of each circle.</w:t>
+        <w:t>y</w:t>
+      </w:r>
+      <w:proofErr w:type="gramEnd"/>
+      <w:r>
+        <w:rPr>
+          <w:rFonts w:ascii="Times New Roman" w:hAnsi="Times New Roman" w:cs="Times New Roman"/>
+          <w:sz w:val="24"/>
+          <w:szCs w:val="24"/>
+        </w:rPr>
+        <w:t>1) is the location of the original circle center, (y1,y2) is the location of the new circle center, and the r1 and r2 are the radii of each circle.</w:t>
       </w:r>
       <w:r>
         <w:rPr>
@@ -505,7 +541,33 @@
           <w:sz w:val="24"/>
           <w:szCs w:val="24"/>
         </w:rPr>
-        <w:t>o implement movements of circles, I let circles hold velocity and theta values. Theta value means the direction of velocity. At every frame, the movement was recalculated in render() function by the following equation.</w:t>
+        <w:t xml:space="preserve">o implement movements of circles, I let circles hold velocity and theta values. Theta value means the direction of velocity. At every frame, the movement was recalculated in </w:t>
+      </w:r>
+      <w:proofErr w:type="gramStart"/>
+      <w:r>
+        <w:rPr>
+          <w:rFonts w:ascii="Times New Roman" w:hAnsi="Times New Roman" w:cs="Times New Roman"/>
+          <w:sz w:val="24"/>
+          <w:szCs w:val="24"/>
+        </w:rPr>
+        <w:t>render(</w:t>
+      </w:r>
+      <w:proofErr w:type="gramEnd"/>
+      <w:r>
+        <w:rPr>
+          <w:rFonts w:ascii="Times New Roman" w:hAnsi="Times New Roman" w:cs="Times New Roman"/>
+          <w:sz w:val="24"/>
+          <w:szCs w:val="24"/>
+        </w:rPr>
+        <w:t>) function by the following equation.</w:t>
+      </w:r>
+      <w:r>
+        <w:rPr>
+          <w:rFonts w:ascii="Times New Roman" w:hAnsi="Times New Roman" w:cs="Times New Roman"/>
+          <w:sz w:val="24"/>
+          <w:szCs w:val="24"/>
+        </w:rPr>
+        <w:t xml:space="preserve"> To make sure the movement is stable in every computer system, I added time difference; t1 means the time in the last frame and t2 means the time in the current frame. 3 was multiplied to make it not too slow.</w:t>
       </w:r>
     </w:p>
     <w:p>
@@ -548,7 +610,23 @@
           <w:sz w:val="28"/>
           <w:szCs w:val="28"/>
         </w:rPr>
-        <w:t xml:space="preserve">x + velocity * cos(theta), </w:t>
+        <w:t>x + velocity * cos(theta)</w:t>
+      </w:r>
+      <w:r>
+        <w:rPr>
+          <w:rFonts w:ascii="Times New Roman" w:hAnsi="Times New Roman" w:cs="Times New Roman"/>
+          <w:sz w:val="28"/>
+          <w:szCs w:val="28"/>
+        </w:rPr>
+        <w:t xml:space="preserve"> * 3(t2 – t1)</w:t>
+      </w:r>
+      <w:r>
+        <w:rPr>
+          <w:rFonts w:ascii="Times New Roman" w:hAnsi="Times New Roman" w:cs="Times New Roman"/>
+          <w:sz w:val="28"/>
+          <w:szCs w:val="28"/>
+        </w:rPr>
+        <w:t xml:space="preserve">, </w:t>
       </w:r>
       <w:r>
         <w:rPr>
@@ -558,6 +636,17 @@
         </w:rPr>
         <w:t xml:space="preserve"> </w:t>
       </w:r>
+    </w:p>
+    <w:p>
+      <w:pPr>
+        <w:ind w:left="400"/>
+        <w:jc w:val="left"/>
+        <w:rPr>
+          <w:rFonts w:ascii="Times New Roman" w:hAnsi="Times New Roman" w:cs="Times New Roman"/>
+          <w:sz w:val="28"/>
+          <w:szCs w:val="28"/>
+        </w:rPr>
+      </w:pPr>
       <w:r>
         <w:rPr>
           <w:rFonts w:ascii="Times New Roman" w:hAnsi="Times New Roman" w:cs="Times New Roman"/>
@@ -588,31 +677,31 @@
           <w:sz w:val="28"/>
           <w:szCs w:val="28"/>
         </w:rPr>
-        <w:t xml:space="preserve">        </w:t>
-      </w:r>
-      <w:r>
-        <w:rPr>
-          <w:rFonts w:ascii="Times New Roman" w:hAnsi="Times New Roman" w:cs="Times New Roman"/>
-          <w:sz w:val="28"/>
-          <w:szCs w:val="28"/>
-        </w:rPr>
-        <w:t>… (</w:t>
-      </w:r>
-      <w:r>
-        <w:rPr>
-          <w:rFonts w:ascii="Times New Roman" w:hAnsi="Times New Roman" w:cs="Times New Roman"/>
-          <w:sz w:val="28"/>
-          <w:szCs w:val="28"/>
-        </w:rPr>
-        <w:t>2</w:t>
-      </w:r>
-      <w:r>
-        <w:rPr>
-          <w:rFonts w:ascii="Times New Roman" w:hAnsi="Times New Roman" w:cs="Times New Roman"/>
-          <w:sz w:val="28"/>
-          <w:szCs w:val="28"/>
-        </w:rPr>
-        <w:t>)</w:t>
+        <w:t xml:space="preserve"> </w:t>
+      </w:r>
+      <w:r>
+        <w:rPr>
+          <w:rFonts w:ascii="Times New Roman" w:hAnsi="Times New Roman" w:cs="Times New Roman"/>
+          <w:sz w:val="28"/>
+          <w:szCs w:val="28"/>
+        </w:rPr>
+        <w:t>* 3(t2 – t1)</w:t>
+      </w:r>
+      <w:r>
+        <w:rPr>
+          <w:rFonts w:ascii="Times New Roman" w:hAnsi="Times New Roman" w:cs="Times New Roman"/>
+          <w:sz w:val="28"/>
+          <w:szCs w:val="28"/>
+        </w:rPr>
+        <w:t xml:space="preserve">                </w:t>
+      </w:r>
+      <w:r>
+        <w:rPr>
+          <w:rFonts w:ascii="Times New Roman" w:hAnsi="Times New Roman" w:cs="Times New Roman"/>
+          <w:sz w:val="28"/>
+          <w:szCs w:val="28"/>
+        </w:rPr>
+        <w:t xml:space="preserve">        … (2)</w:t>
       </w:r>
     </w:p>
     <w:p>
@@ -650,7 +739,25 @@
           <w:sz w:val="24"/>
           <w:szCs w:val="24"/>
         </w:rPr>
-        <w:t xml:space="preserve">ometimes, two circles try to intrude each other’s area. Then in render() function, </w:t>
+        <w:t xml:space="preserve">ometimes, two circles try to intrude each other’s area. Then in </w:t>
+      </w:r>
+      <w:proofErr w:type="gramStart"/>
+      <w:r>
+        <w:rPr>
+          <w:rFonts w:ascii="Times New Roman" w:hAnsi="Times New Roman" w:cs="Times New Roman"/>
+          <w:sz w:val="24"/>
+          <w:szCs w:val="24"/>
+        </w:rPr>
+        <w:t>render(</w:t>
+      </w:r>
+      <w:proofErr w:type="gramEnd"/>
+      <w:r>
+        <w:rPr>
+          <w:rFonts w:ascii="Times New Roman" w:hAnsi="Times New Roman" w:cs="Times New Roman"/>
+          <w:sz w:val="24"/>
+          <w:szCs w:val="24"/>
+        </w:rPr>
+        <w:t xml:space="preserve">) function, </w:t>
       </w:r>
       <w:r>
         <w:rPr>
@@ -693,23 +800,166 @@
           <w:sz w:val="28"/>
           <w:szCs w:val="28"/>
         </w:rPr>
-        <w:t>r1 + r2 - sqrt</w:t>
-      </w:r>
-      <w:r>
-        <w:rPr>
-          <w:rFonts w:ascii="Times New Roman" w:hAnsi="Times New Roman" w:cs="Times New Roman"/>
-          <w:sz w:val="28"/>
-          <w:szCs w:val="28"/>
-        </w:rPr>
-        <w:t>((x1 - x2)^2 + (y - y2)^2)</w:t>
-      </w:r>
-      <w:r>
-        <w:rPr>
-          <w:rFonts w:ascii="Times New Roman" w:hAnsi="Times New Roman" w:cs="Times New Roman"/>
-          <w:sz w:val="28"/>
-          <w:szCs w:val="28"/>
-        </w:rPr>
-        <w:t xml:space="preserve">) / 2 </w:t>
+        <w:t xml:space="preserve">r1 + r2 - </w:t>
+      </w:r>
+      <w:proofErr w:type="gramStart"/>
+      <w:r>
+        <w:rPr>
+          <w:rFonts w:ascii="Times New Roman" w:hAnsi="Times New Roman" w:cs="Times New Roman"/>
+          <w:sz w:val="28"/>
+          <w:szCs w:val="28"/>
+        </w:rPr>
+        <w:t>sqrt(</w:t>
+      </w:r>
+      <w:proofErr w:type="gramEnd"/>
+      <w:r>
+        <w:rPr>
+          <w:rFonts w:ascii="Times New Roman" w:hAnsi="Times New Roman" w:cs="Times New Roman"/>
+          <w:sz w:val="28"/>
+          <w:szCs w:val="28"/>
+        </w:rPr>
+        <w:t xml:space="preserve">(x1 - x2)^2 + (y - y2)^2)) / 2 </w:t>
+      </w:r>
+      <w:r>
+        <w:rPr>
+          <w:rFonts w:ascii="Times New Roman" w:hAnsi="Times New Roman" w:cs="Times New Roman"/>
+          <w:sz w:val="28"/>
+          <w:szCs w:val="28"/>
+        </w:rPr>
+        <w:t xml:space="preserve">                     … (3)</w:t>
+      </w:r>
+    </w:p>
+    <w:p>
+      <w:pPr>
+        <w:ind w:left="400"/>
+        <w:jc w:val="left"/>
+        <w:rPr>
+          <w:rFonts w:ascii="Times New Roman" w:hAnsi="Times New Roman" w:cs="Times New Roman"/>
+          <w:sz w:val="24"/>
+          <w:szCs w:val="24"/>
+        </w:rPr>
+      </w:pPr>
+      <w:r>
+        <w:rPr>
+          <w:rFonts w:ascii="Times New Roman" w:hAnsi="Times New Roman" w:cs="Times New Roman"/>
+          <w:sz w:val="24"/>
+          <w:szCs w:val="24"/>
+        </w:rPr>
+        <w:t>to the direction opposite to touching each other. This direction vector is calculated by</w:t>
+      </w:r>
+    </w:p>
+    <w:p>
+      <w:pPr>
+        <w:ind w:left="400"/>
+        <w:jc w:val="left"/>
+        <w:rPr>
+          <w:rFonts w:ascii="Times New Roman" w:hAnsi="Times New Roman" w:cs="Times New Roman"/>
+          <w:sz w:val="28"/>
+          <w:szCs w:val="28"/>
+        </w:rPr>
+      </w:pPr>
+      <w:r>
+        <w:rPr>
+          <w:rFonts w:ascii="Times New Roman" w:hAnsi="Times New Roman" w:cs="Times New Roman"/>
+          <w:sz w:val="28"/>
+          <w:szCs w:val="28"/>
+        </w:rPr>
+        <w:t>(</w:t>
+      </w:r>
+      <w:r>
+        <w:rPr>
+          <w:rFonts w:ascii="Times New Roman" w:hAnsi="Times New Roman" w:cs="Times New Roman"/>
+          <w:sz w:val="28"/>
+          <w:szCs w:val="28"/>
+        </w:rPr>
+        <w:t>(</w:t>
+      </w:r>
+      <w:r>
+        <w:rPr>
+          <w:rFonts w:ascii="Times New Roman" w:hAnsi="Times New Roman" w:cs="Times New Roman" w:hint="cs"/>
+          <w:sz w:val="28"/>
+          <w:szCs w:val="28"/>
+        </w:rPr>
+        <w:t>x</w:t>
+      </w:r>
+      <w:r>
+        <w:rPr>
+          <w:rFonts w:ascii="Times New Roman" w:hAnsi="Times New Roman" w:cs="Times New Roman"/>
+          <w:sz w:val="28"/>
+          <w:szCs w:val="28"/>
+        </w:rPr>
+        <w:t>1 – x2) /</w:t>
+      </w:r>
+      <w:r>
+        <w:rPr>
+          <w:rFonts w:ascii="Times New Roman" w:hAnsi="Times New Roman" w:cs="Times New Roman"/>
+          <w:sz w:val="28"/>
+          <w:szCs w:val="28"/>
+        </w:rPr>
+        <w:t xml:space="preserve"> </w:t>
+      </w:r>
+      <w:proofErr w:type="gramStart"/>
+      <w:r>
+        <w:rPr>
+          <w:rFonts w:ascii="Times New Roman" w:hAnsi="Times New Roman" w:cs="Times New Roman"/>
+          <w:sz w:val="28"/>
+          <w:szCs w:val="28"/>
+        </w:rPr>
+        <w:t>sqrt(</w:t>
+      </w:r>
+      <w:proofErr w:type="gramEnd"/>
+      <w:r>
+        <w:rPr>
+          <w:rFonts w:ascii="Times New Roman" w:hAnsi="Times New Roman" w:cs="Times New Roman"/>
+          <w:sz w:val="28"/>
+          <w:szCs w:val="28"/>
+        </w:rPr>
+        <w:t>(x1 - x2)^2 + (y1 - y2)^2)</w:t>
+      </w:r>
+      <w:r>
+        <w:rPr>
+          <w:rFonts w:ascii="Times New Roman" w:hAnsi="Times New Roman" w:cs="Times New Roman"/>
+          <w:sz w:val="28"/>
+          <w:szCs w:val="28"/>
+        </w:rPr>
+        <w:t>,</w:t>
+      </w:r>
+    </w:p>
+    <w:p>
+      <w:pPr>
+        <w:ind w:left="400"/>
+        <w:jc w:val="left"/>
+        <w:rPr>
+          <w:rFonts w:ascii="Times New Roman" w:hAnsi="Times New Roman" w:cs="Times New Roman"/>
+          <w:sz w:val="28"/>
+          <w:szCs w:val="28"/>
+        </w:rPr>
+      </w:pPr>
+      <w:r>
+        <w:rPr>
+          <w:rFonts w:ascii="Times New Roman" w:hAnsi="Times New Roman" w:cs="Times New Roman"/>
+          <w:sz w:val="28"/>
+          <w:szCs w:val="28"/>
+        </w:rPr>
+        <w:t xml:space="preserve">(y1 – y2) / </w:t>
+      </w:r>
+      <w:proofErr w:type="gramStart"/>
+      <w:r>
+        <w:rPr>
+          <w:rFonts w:ascii="Times New Roman" w:hAnsi="Times New Roman" w:cs="Times New Roman"/>
+          <w:sz w:val="28"/>
+          <w:szCs w:val="28"/>
+        </w:rPr>
+        <w:t>sqrt(</w:t>
+      </w:r>
+      <w:proofErr w:type="gramEnd"/>
+      <w:r>
+        <w:rPr>
+          <w:rFonts w:ascii="Times New Roman" w:hAnsi="Times New Roman" w:cs="Times New Roman"/>
+          <w:sz w:val="28"/>
+          <w:szCs w:val="28"/>
+        </w:rPr>
+        <w:t>(x1 - x2)^2 + (y1 - y2)^2))</w:t>
       </w:r>
       <w:r>
         <w:rPr>
@@ -725,23 +975,15 @@
           <w:sz w:val="28"/>
           <w:szCs w:val="28"/>
         </w:rPr>
-        <w:t>… (</w:t>
-      </w:r>
-      <w:r>
-        <w:rPr>
-          <w:rFonts w:ascii="Times New Roman" w:hAnsi="Times New Roman" w:cs="Times New Roman"/>
-          <w:sz w:val="28"/>
-          <w:szCs w:val="28"/>
-        </w:rPr>
-        <w:t>3</w:t>
-      </w:r>
-      <w:r>
-        <w:rPr>
-          <w:rFonts w:ascii="Times New Roman" w:hAnsi="Times New Roman" w:cs="Times New Roman"/>
-          <w:sz w:val="28"/>
-          <w:szCs w:val="28"/>
-        </w:rPr>
-        <w:t>)</w:t>
+        <w:t xml:space="preserve"> </w:t>
+      </w:r>
+      <w:r>
+        <w:rPr>
+          <w:rFonts w:ascii="Times New Roman" w:hAnsi="Times New Roman" w:cs="Times New Roman"/>
+          <w:sz w:val="28"/>
+          <w:szCs w:val="28"/>
+        </w:rPr>
+        <w:t>… (4)</w:t>
       </w:r>
     </w:p>
     <w:p>
@@ -756,168 +998,7 @@
       </w:pPr>
       <w:r>
         <w:rPr>
-          <w:rFonts w:ascii="Times New Roman" w:hAnsi="Times New Roman" w:cs="Times New Roman"/>
-          <w:sz w:val="24"/>
-          <w:szCs w:val="24"/>
-        </w:rPr>
-        <w:t>to the direction opposite to touching each other. This direction vector is calculated by</w:t>
-      </w:r>
-    </w:p>
-    <w:p>
-      <w:pPr>
-        <w:ind w:left="400"/>
-        <w:jc w:val="left"/>
-        <w:rPr>
-          <w:rFonts w:ascii="Times New Roman" w:hAnsi="Times New Roman" w:cs="Times New Roman"/>
-          <w:sz w:val="28"/>
-          <w:szCs w:val="28"/>
-        </w:rPr>
-      </w:pPr>
-      <w:r>
-        <w:rPr>
-          <w:rFonts w:ascii="Times New Roman" w:hAnsi="Times New Roman" w:cs="Times New Roman"/>
-          <w:sz w:val="28"/>
-          <w:szCs w:val="28"/>
-        </w:rPr>
-        <w:t>(</w:t>
-      </w:r>
-      <w:r>
-        <w:rPr>
-          <w:rFonts w:ascii="Times New Roman" w:hAnsi="Times New Roman" w:cs="Times New Roman"/>
-          <w:sz w:val="28"/>
-          <w:szCs w:val="28"/>
-        </w:rPr>
-        <w:t>(</w:t>
-      </w:r>
-      <w:r>
-        <w:rPr>
           <w:rFonts w:ascii="Times New Roman" w:hAnsi="Times New Roman" w:cs="Times New Roman" w:hint="cs"/>
-          <w:sz w:val="28"/>
-          <w:szCs w:val="28"/>
-        </w:rPr>
-        <w:t>x</w:t>
-      </w:r>
-      <w:r>
-        <w:rPr>
-          <w:rFonts w:ascii="Times New Roman" w:hAnsi="Times New Roman" w:cs="Times New Roman"/>
-          <w:sz w:val="28"/>
-          <w:szCs w:val="28"/>
-        </w:rPr>
-        <w:t>1 – x2) /</w:t>
-      </w:r>
-      <w:r>
-        <w:rPr>
-          <w:rFonts w:ascii="Times New Roman" w:hAnsi="Times New Roman" w:cs="Times New Roman"/>
-          <w:sz w:val="28"/>
-          <w:szCs w:val="28"/>
-        </w:rPr>
-        <w:t xml:space="preserve"> </w:t>
-      </w:r>
-      <w:r>
-        <w:rPr>
-          <w:rFonts w:ascii="Times New Roman" w:hAnsi="Times New Roman" w:cs="Times New Roman"/>
-          <w:sz w:val="28"/>
-          <w:szCs w:val="28"/>
-        </w:rPr>
-        <w:t>sqrt((x1 - x2)^2 + (y1 - y2)^2)</w:t>
-      </w:r>
-      <w:r>
-        <w:rPr>
-          <w:rFonts w:ascii="Times New Roman" w:hAnsi="Times New Roman" w:cs="Times New Roman"/>
-          <w:sz w:val="28"/>
-          <w:szCs w:val="28"/>
-        </w:rPr>
-        <w:t>,</w:t>
-      </w:r>
-    </w:p>
-    <w:p>
-      <w:pPr>
-        <w:ind w:left="400"/>
-        <w:jc w:val="left"/>
-        <w:rPr>
-          <w:rFonts w:ascii="Times New Roman" w:hAnsi="Times New Roman" w:cs="Times New Roman"/>
-          <w:sz w:val="28"/>
-          <w:szCs w:val="28"/>
-        </w:rPr>
-      </w:pPr>
-      <w:r>
-        <w:rPr>
-          <w:rFonts w:ascii="Times New Roman" w:hAnsi="Times New Roman" w:cs="Times New Roman"/>
-          <w:sz w:val="28"/>
-          <w:szCs w:val="28"/>
-        </w:rPr>
-        <w:t xml:space="preserve">(y1 – y2) / </w:t>
-      </w:r>
-      <w:r>
-        <w:rPr>
-          <w:rFonts w:ascii="Times New Roman" w:hAnsi="Times New Roman" w:cs="Times New Roman"/>
-          <w:sz w:val="28"/>
-          <w:szCs w:val="28"/>
-        </w:rPr>
-        <w:t>sqrt((x1 - x2)^2 + (y1 - y2)^2)</w:t>
-      </w:r>
-      <w:r>
-        <w:rPr>
-          <w:rFonts w:ascii="Times New Roman" w:hAnsi="Times New Roman" w:cs="Times New Roman"/>
-          <w:sz w:val="28"/>
-          <w:szCs w:val="28"/>
-        </w:rPr>
-        <w:t>)</w:t>
-      </w:r>
-      <w:r>
-        <w:rPr>
-          <w:rFonts w:ascii="Times New Roman" w:hAnsi="Times New Roman" w:cs="Times New Roman"/>
-          <w:sz w:val="28"/>
-          <w:szCs w:val="28"/>
-        </w:rPr>
-        <w:t xml:space="preserve">                     </w:t>
-      </w:r>
-      <w:r>
-        <w:rPr>
-          <w:rFonts w:ascii="Times New Roman" w:hAnsi="Times New Roman" w:cs="Times New Roman"/>
-          <w:sz w:val="28"/>
-          <w:szCs w:val="28"/>
-        </w:rPr>
-        <w:t xml:space="preserve"> </w:t>
-      </w:r>
-      <w:r>
-        <w:rPr>
-          <w:rFonts w:ascii="Times New Roman" w:hAnsi="Times New Roman" w:cs="Times New Roman"/>
-          <w:sz w:val="28"/>
-          <w:szCs w:val="28"/>
-        </w:rPr>
-        <w:t>… (</w:t>
-      </w:r>
-      <w:r>
-        <w:rPr>
-          <w:rFonts w:ascii="Times New Roman" w:hAnsi="Times New Roman" w:cs="Times New Roman"/>
-          <w:sz w:val="28"/>
-          <w:szCs w:val="28"/>
-        </w:rPr>
-        <w:t>4</w:t>
-      </w:r>
-      <w:r>
-        <w:rPr>
-          <w:rFonts w:ascii="Times New Roman" w:hAnsi="Times New Roman" w:cs="Times New Roman"/>
-          <w:sz w:val="28"/>
-          <w:szCs w:val="28"/>
-        </w:rPr>
-        <w:t>)</w:t>
-      </w:r>
-    </w:p>
-    <w:p>
-      <w:pPr>
-        <w:ind w:left="400"/>
-        <w:jc w:val="left"/>
-        <w:rPr>
-          <w:rFonts w:ascii="Times New Roman" w:hAnsi="Times New Roman" w:cs="Times New Roman"/>
-          <w:sz w:val="24"/>
-          <w:szCs w:val="24"/>
-        </w:rPr>
-      </w:pPr>
-      <w:r>
-        <w:rPr>
-          <w:rFonts w:ascii="Times New Roman" w:hAnsi="Times New Roman" w:cs="Times New Roman" w:hint="cs"/>
           <w:sz w:val="24"/>
           <w:szCs w:val="24"/>
         </w:rPr>
@@ -929,7 +1010,25 @@
           <w:sz w:val="24"/>
           <w:szCs w:val="24"/>
         </w:rPr>
-        <w:t xml:space="preserve">his vector is normalized. Hence, it can bed multiplied by (3). Also, when they collide, their velocity and theta values have to change. These values are updated by using the formula in Two-dimensional section of </w:t>
+        <w:t xml:space="preserve">his vector is normalized. Hence, it can </w:t>
+      </w:r>
+      <w:proofErr w:type="spellStart"/>
+      <w:r>
+        <w:rPr>
+          <w:rFonts w:ascii="Times New Roman" w:hAnsi="Times New Roman" w:cs="Times New Roman"/>
+          <w:sz w:val="24"/>
+          <w:szCs w:val="24"/>
+        </w:rPr>
+        <w:t>bed</w:t>
+      </w:r>
+      <w:proofErr w:type="spellEnd"/>
+      <w:r>
+        <w:rPr>
+          <w:rFonts w:ascii="Times New Roman" w:hAnsi="Times New Roman" w:cs="Times New Roman"/>
+          <w:sz w:val="24"/>
+          <w:szCs w:val="24"/>
+        </w:rPr>
+        <w:t xml:space="preserve"> multiplied by (3). Also, when they collide, their velocity and theta values have to change. These values are updated by using the formula in Two-dimensional section of </w:t>
       </w:r>
       <w:hyperlink r:id="rId5" w:history="1">
         <w:r>
@@ -1047,6 +1146,7 @@
           <w:szCs w:val="24"/>
         </w:rPr>
       </w:pPr>
+      <w:proofErr w:type="spellStart"/>
       <w:r>
         <w:rPr>
           <w:rFonts w:ascii="맑은 고딕" w:eastAsia="맑은 고딕" w:hAnsi="맑은 고딕" w:cs="Times New Roman" w:hint="eastAsia"/>
@@ -1055,6 +1155,7 @@
         </w:rPr>
         <w:t>θ</w:t>
       </w:r>
+      <w:proofErr w:type="spellEnd"/>
       <w:r>
         <w:rPr>
           <w:rFonts w:ascii="맑은 고딕" w:eastAsia="맑은 고딕" w:hAnsi="맑은 고딕" w:cs="Times New Roman"/>
@@ -1087,6 +1188,7 @@
         </w:rPr>
         <w:t xml:space="preserve">– </w:t>
       </w:r>
+      <w:proofErr w:type="spellStart"/>
       <w:r>
         <w:rPr>
           <w:rFonts w:ascii="맑은 고딕" w:eastAsia="맑은 고딕" w:hAnsi="맑은 고딕" w:cs="Times New Roman" w:hint="eastAsia"/>
@@ -1095,6 +1197,7 @@
         </w:rPr>
         <w:t>θ</w:t>
       </w:r>
+      <w:proofErr w:type="spellEnd"/>
       <w:r>
         <w:rPr>
           <w:rFonts w:ascii="맑은 고딕" w:eastAsia="맑은 고딕" w:hAnsi="맑은 고딕" w:cs="Times New Roman" w:hint="eastAsia"/>
@@ -1133,23 +1236,7 @@
           <w:sz w:val="28"/>
           <w:szCs w:val="28"/>
         </w:rPr>
-        <w:t>… (</w:t>
-      </w:r>
-      <w:r>
-        <w:rPr>
-          <w:rFonts w:ascii="Times New Roman" w:hAnsi="Times New Roman" w:cs="Times New Roman"/>
-          <w:sz w:val="28"/>
-          <w:szCs w:val="28"/>
-        </w:rPr>
-        <w:t>5</w:t>
-      </w:r>
-      <w:r>
-        <w:rPr>
-          <w:rFonts w:ascii="Times New Roman" w:hAnsi="Times New Roman" w:cs="Times New Roman"/>
-          <w:sz w:val="28"/>
-          <w:szCs w:val="28"/>
-        </w:rPr>
-        <w:t>)</w:t>
+        <w:t>… (5)</w:t>
       </w:r>
     </w:p>
     <w:p>
@@ -1168,6 +1255,7 @@
           <w:sz w:val="24"/>
           <w:szCs w:val="24"/>
         </w:rPr>
+        <w:lastRenderedPageBreak/>
         <w:t>however, if it is</w:t>
       </w:r>
       <w:r>
@@ -1197,6 +1285,7 @@
           <w:szCs w:val="28"/>
         </w:rPr>
       </w:pPr>
+      <w:proofErr w:type="spellStart"/>
       <w:r>
         <w:rPr>
           <w:rFonts w:ascii="맑은 고딕" w:eastAsia="맑은 고딕" w:hAnsi="맑은 고딕" w:cs="Times New Roman" w:hint="eastAsia"/>
@@ -1205,6 +1294,7 @@
         </w:rPr>
         <w:t>θ</w:t>
       </w:r>
+      <w:proofErr w:type="spellEnd"/>
       <w:r>
         <w:rPr>
           <w:rFonts w:ascii="맑은 고딕" w:eastAsia="맑은 고딕" w:hAnsi="맑은 고딕" w:cs="Times New Roman"/>
@@ -1229,6 +1319,7 @@
         </w:rPr>
         <w:t xml:space="preserve"> – </w:t>
       </w:r>
+      <w:proofErr w:type="spellStart"/>
       <w:r>
         <w:rPr>
           <w:rFonts w:ascii="맑은 고딕" w:eastAsia="맑은 고딕" w:hAnsi="맑은 고딕" w:cs="Times New Roman" w:hint="eastAsia"/>
@@ -1237,6 +1328,7 @@
         </w:rPr>
         <w:t>θ</w:t>
       </w:r>
+      <w:proofErr w:type="spellEnd"/>
       <w:r>
         <w:rPr>
           <w:rFonts w:ascii="맑은 고딕" w:eastAsia="맑은 고딕" w:hAnsi="맑은 고딕" w:cs="Times New Roman" w:hint="eastAsia"/>
@@ -1275,24 +1367,19 @@
           <w:sz w:val="28"/>
           <w:szCs w:val="28"/>
         </w:rPr>
-        <w:t>… (</w:t>
-      </w:r>
-      <w:r>
-        <w:rPr>
-          <w:rFonts w:ascii="Times New Roman" w:hAnsi="Times New Roman" w:cs="Times New Roman"/>
-          <w:sz w:val="28"/>
-          <w:szCs w:val="28"/>
-        </w:rPr>
-        <w:t>6</w:t>
-      </w:r>
-      <w:r>
-        <w:rPr>
-          <w:rFonts w:ascii="Times New Roman" w:hAnsi="Times New Roman" w:cs="Times New Roman"/>
-          <w:sz w:val="28"/>
-          <w:szCs w:val="28"/>
-        </w:rPr>
-        <w:t>)</w:t>
-      </w:r>
+        <w:t>… (6)</w:t>
+      </w:r>
+    </w:p>
+    <w:p>
+      <w:pPr>
+        <w:ind w:left="400"/>
+        <w:jc w:val="left"/>
+        <w:rPr>
+          <w:rFonts w:ascii="Times New Roman" w:hAnsi="Times New Roman" w:cs="Times New Roman"/>
+          <w:sz w:val="28"/>
+          <w:szCs w:val="28"/>
+        </w:rPr>
+      </w:pPr>
     </w:p>
     <w:p>
       <w:pPr>
@@ -1315,7 +1402,6 @@
           <w:sz w:val="28"/>
           <w:szCs w:val="28"/>
         </w:rPr>
-        <w:lastRenderedPageBreak/>
         <w:t>I</w:t>
       </w:r>
       <w:r>
@@ -1359,15 +1445,69 @@
           <w:sz w:val="24"/>
           <w:szCs w:val="24"/>
         </w:rPr>
-        <w:t xml:space="preserve">core codes like math library files and GLSL codes. I changed the codes of circle.h and main.cpp. </w:t>
-      </w:r>
-      <w:r>
-        <w:rPr>
-          <w:rFonts w:ascii="Times New Roman" w:hAnsi="Times New Roman" w:cs="Times New Roman"/>
-          <w:sz w:val="24"/>
-          <w:szCs w:val="24"/>
-        </w:rPr>
-        <w:t xml:space="preserve">When I randomize the attributes of circles, I used &lt;ctime&gt; and &lt;cstdlib&gt; libraries. </w:t>
+        <w:t xml:space="preserve">core codes like math library files and GLSL codes. I changed the codes of </w:t>
+      </w:r>
+      <w:proofErr w:type="spellStart"/>
+      <w:r>
+        <w:rPr>
+          <w:rFonts w:ascii="Times New Roman" w:hAnsi="Times New Roman" w:cs="Times New Roman"/>
+          <w:sz w:val="24"/>
+          <w:szCs w:val="24"/>
+        </w:rPr>
+        <w:t>circle.h</w:t>
+      </w:r>
+      <w:proofErr w:type="spellEnd"/>
+      <w:r>
+        <w:rPr>
+          <w:rFonts w:ascii="Times New Roman" w:hAnsi="Times New Roman" w:cs="Times New Roman"/>
+          <w:sz w:val="24"/>
+          <w:szCs w:val="24"/>
+        </w:rPr>
+        <w:t xml:space="preserve"> and main.cpp. </w:t>
+      </w:r>
+      <w:r>
+        <w:rPr>
+          <w:rFonts w:ascii="Times New Roman" w:hAnsi="Times New Roman" w:cs="Times New Roman"/>
+          <w:sz w:val="24"/>
+          <w:szCs w:val="24"/>
+        </w:rPr>
+        <w:t>When I randomize the attributes of circles, I used &lt;</w:t>
+      </w:r>
+      <w:proofErr w:type="spellStart"/>
+      <w:r>
+        <w:rPr>
+          <w:rFonts w:ascii="Times New Roman" w:hAnsi="Times New Roman" w:cs="Times New Roman"/>
+          <w:sz w:val="24"/>
+          <w:szCs w:val="24"/>
+        </w:rPr>
+        <w:t>ctime</w:t>
+      </w:r>
+      <w:proofErr w:type="spellEnd"/>
+      <w:r>
+        <w:rPr>
+          <w:rFonts w:ascii="Times New Roman" w:hAnsi="Times New Roman" w:cs="Times New Roman"/>
+          <w:sz w:val="24"/>
+          <w:szCs w:val="24"/>
+        </w:rPr>
+        <w:t>&gt; and &lt;</w:t>
+      </w:r>
+      <w:proofErr w:type="spellStart"/>
+      <w:r>
+        <w:rPr>
+          <w:rFonts w:ascii="Times New Roman" w:hAnsi="Times New Roman" w:cs="Times New Roman"/>
+          <w:sz w:val="24"/>
+          <w:szCs w:val="24"/>
+        </w:rPr>
+        <w:t>cstdlib</w:t>
+      </w:r>
+      <w:proofErr w:type="spellEnd"/>
+      <w:r>
+        <w:rPr>
+          <w:rFonts w:ascii="Times New Roman" w:hAnsi="Times New Roman" w:cs="Times New Roman"/>
+          <w:sz w:val="24"/>
+          <w:szCs w:val="24"/>
+        </w:rPr>
+        <w:t xml:space="preserve">&gt; libraries. </w:t>
       </w:r>
       <w:r>
         <w:rPr>
@@ -1383,7 +1523,89 @@
           <w:sz w:val="24"/>
           <w:szCs w:val="24"/>
         </w:rPr>
-        <w:t>implement codes, I made some mistakes and one of the hardest things to fix up was the new theta after collision of two balls. The Wikipedia article above only showed the vx and vy after collision. However, I had to make one velocity value and theta value by recalculating them. To calculate a new theta value, I tried arctan(vy / vx). I realized later that this only covers the arguments of -</w:t>
+        <w:t xml:space="preserve">implement codes, I made some mistakes and one of the hardest things to fix up was the new theta after collision of two balls. The Wikipedia article above only showed the </w:t>
+      </w:r>
+      <w:proofErr w:type="spellStart"/>
+      <w:r>
+        <w:rPr>
+          <w:rFonts w:ascii="Times New Roman" w:hAnsi="Times New Roman" w:cs="Times New Roman"/>
+          <w:sz w:val="24"/>
+          <w:szCs w:val="24"/>
+        </w:rPr>
+        <w:t>vx</w:t>
+      </w:r>
+      <w:proofErr w:type="spellEnd"/>
+      <w:r>
+        <w:rPr>
+          <w:rFonts w:ascii="Times New Roman" w:hAnsi="Times New Roman" w:cs="Times New Roman"/>
+          <w:sz w:val="24"/>
+          <w:szCs w:val="24"/>
+        </w:rPr>
+        <w:t xml:space="preserve"> and </w:t>
+      </w:r>
+      <w:proofErr w:type="spellStart"/>
+      <w:r>
+        <w:rPr>
+          <w:rFonts w:ascii="Times New Roman" w:hAnsi="Times New Roman" w:cs="Times New Roman"/>
+          <w:sz w:val="24"/>
+          <w:szCs w:val="24"/>
+        </w:rPr>
+        <w:t>vy</w:t>
+      </w:r>
+      <w:proofErr w:type="spellEnd"/>
+      <w:r>
+        <w:rPr>
+          <w:rFonts w:ascii="Times New Roman" w:hAnsi="Times New Roman" w:cs="Times New Roman"/>
+          <w:sz w:val="24"/>
+          <w:szCs w:val="24"/>
+        </w:rPr>
+        <w:t xml:space="preserve"> after collision. However, I had to make one velocity value and theta value by recalculating them. To calculate a new theta value, I tried </w:t>
+      </w:r>
+      <w:proofErr w:type="gramStart"/>
+      <w:r>
+        <w:rPr>
+          <w:rFonts w:ascii="Times New Roman" w:hAnsi="Times New Roman" w:cs="Times New Roman"/>
+          <w:sz w:val="24"/>
+          <w:szCs w:val="24"/>
+        </w:rPr>
+        <w:t>arctan(</w:t>
+      </w:r>
+      <w:proofErr w:type="spellStart"/>
+      <w:proofErr w:type="gramEnd"/>
+      <w:r>
+        <w:rPr>
+          <w:rFonts w:ascii="Times New Roman" w:hAnsi="Times New Roman" w:cs="Times New Roman"/>
+          <w:sz w:val="24"/>
+          <w:szCs w:val="24"/>
+        </w:rPr>
+        <w:t>vy</w:t>
+      </w:r>
+      <w:proofErr w:type="spellEnd"/>
+      <w:r>
+        <w:rPr>
+          <w:rFonts w:ascii="Times New Roman" w:hAnsi="Times New Roman" w:cs="Times New Roman"/>
+          <w:sz w:val="24"/>
+          <w:szCs w:val="24"/>
+        </w:rPr>
+        <w:t xml:space="preserve"> / </w:t>
+      </w:r>
+      <w:proofErr w:type="spellStart"/>
+      <w:r>
+        <w:rPr>
+          <w:rFonts w:ascii="Times New Roman" w:hAnsi="Times New Roman" w:cs="Times New Roman"/>
+          <w:sz w:val="24"/>
+          <w:szCs w:val="24"/>
+        </w:rPr>
+        <w:t>vx</w:t>
+      </w:r>
+      <w:proofErr w:type="spellEnd"/>
+      <w:r>
+        <w:rPr>
+          <w:rFonts w:ascii="Times New Roman" w:hAnsi="Times New Roman" w:cs="Times New Roman"/>
+          <w:sz w:val="24"/>
+          <w:szCs w:val="24"/>
+        </w:rPr>
+        <w:t>). I realized later that this only covers the arguments of -</w:t>
       </w:r>
       <w:r>
         <w:rPr>
@@ -1431,15 +1653,7 @@
           <w:sz w:val="24"/>
           <w:szCs w:val="24"/>
         </w:rPr>
-        <w:t>2</w:t>
-      </w:r>
-      <w:r>
-        <w:rPr>
-          <w:rFonts w:ascii="Times New Roman" w:hAnsi="Times New Roman" w:cs="Times New Roman"/>
-          <w:sz w:val="24"/>
-          <w:szCs w:val="24"/>
-        </w:rPr>
-        <w:t>. However, I needed -</w:t>
+        <w:t>2. However, I needed -</w:t>
       </w:r>
       <w:r>
         <w:rPr>
@@ -1447,30 +1661,94 @@
           <w:sz w:val="24"/>
           <w:szCs w:val="24"/>
         </w:rPr>
+        <w:t xml:space="preserve">π </w:t>
+      </w:r>
+      <w:r>
+        <w:rPr>
+          <w:rFonts w:ascii="맑은 고딕" w:eastAsia="맑은 고딕" w:hAnsi="맑은 고딕" w:cs="Times New Roman"/>
+          <w:sz w:val="24"/>
+          <w:szCs w:val="24"/>
+        </w:rPr>
+        <w:t xml:space="preserve">~ </w:t>
+      </w:r>
+      <w:r>
+        <w:rPr>
+          <w:rFonts w:ascii="맑은 고딕" w:eastAsia="맑은 고딕" w:hAnsi="맑은 고딕" w:cs="Times New Roman" w:hint="eastAsia"/>
+          <w:sz w:val="24"/>
+          <w:szCs w:val="24"/>
+        </w:rPr>
         <w:t>π</w:t>
       </w:r>
       <w:r>
         <w:rPr>
+          <w:rFonts w:ascii="Times New Roman" w:hAnsi="Times New Roman" w:cs="Times New Roman"/>
+          <w:sz w:val="24"/>
+          <w:szCs w:val="24"/>
+        </w:rPr>
+        <w:t xml:space="preserve">. Then, I realized that theta value is the angle from the vector(1,0). Hence, I used inner production and implemented it by </w:t>
+      </w:r>
+      <w:proofErr w:type="spellStart"/>
+      <w:proofErr w:type="gramStart"/>
+      <w:r>
+        <w:rPr>
+          <w:rFonts w:ascii="Times New Roman" w:hAnsi="Times New Roman" w:cs="Times New Roman"/>
+          <w:sz w:val="24"/>
+          <w:szCs w:val="24"/>
+        </w:rPr>
+        <w:t>arccos</w:t>
+      </w:r>
+      <w:proofErr w:type="spellEnd"/>
+      <w:r>
+        <w:rPr>
+          <w:rFonts w:ascii="Times New Roman" w:hAnsi="Times New Roman" w:cs="Times New Roman"/>
+          <w:sz w:val="24"/>
+          <w:szCs w:val="24"/>
+        </w:rPr>
+        <w:t>(</w:t>
+      </w:r>
+      <w:proofErr w:type="spellStart"/>
+      <w:proofErr w:type="gramEnd"/>
+      <w:r>
+        <w:rPr>
+          <w:rFonts w:ascii="Times New Roman" w:hAnsi="Times New Roman" w:cs="Times New Roman"/>
+          <w:sz w:val="24"/>
+          <w:szCs w:val="24"/>
+        </w:rPr>
+        <w:t>vx</w:t>
+      </w:r>
+      <w:proofErr w:type="spellEnd"/>
+      <w:r>
+        <w:rPr>
+          <w:rFonts w:ascii="Times New Roman" w:hAnsi="Times New Roman" w:cs="Times New Roman"/>
+          <w:sz w:val="24"/>
+          <w:szCs w:val="24"/>
+        </w:rPr>
+        <w:t xml:space="preserve"> / |v|). This had another problem. This returns the smaller angle between the velocity and the </w:t>
+      </w:r>
+      <w:proofErr w:type="gramStart"/>
+      <w:r>
+        <w:rPr>
+          <w:rFonts w:ascii="Times New Roman" w:hAnsi="Times New Roman" w:cs="Times New Roman"/>
+          <w:sz w:val="24"/>
+          <w:szCs w:val="24"/>
+        </w:rPr>
+        <w:t>vector(</w:t>
+      </w:r>
+      <w:proofErr w:type="gramEnd"/>
+      <w:r>
+        <w:rPr>
+          <w:rFonts w:ascii="Times New Roman" w:hAnsi="Times New Roman" w:cs="Times New Roman"/>
+          <w:sz w:val="24"/>
+          <w:szCs w:val="24"/>
+        </w:rPr>
+        <w:t xml:space="preserve">1,0). So, the argument becomes 0 ~ </w:t>
+      </w:r>
+      <w:r>
+        <w:rPr>
           <w:rFonts w:ascii="맑은 고딕" w:eastAsia="맑은 고딕" w:hAnsi="맑은 고딕" w:cs="Times New Roman" w:hint="eastAsia"/>
           <w:sz w:val="24"/>
           <w:szCs w:val="24"/>
         </w:rPr>
-        <w:t xml:space="preserve"> </w:t>
-      </w:r>
-      <w:r>
-        <w:rPr>
-          <w:rFonts w:ascii="맑은 고딕" w:eastAsia="맑은 고딕" w:hAnsi="맑은 고딕" w:cs="Times New Roman"/>
-          <w:sz w:val="24"/>
-          <w:szCs w:val="24"/>
-        </w:rPr>
-        <w:t xml:space="preserve">~ </w:t>
-      </w:r>
-      <w:r>
-        <w:rPr>
-          <w:rFonts w:ascii="맑은 고딕" w:eastAsia="맑은 고딕" w:hAnsi="맑은 고딕" w:cs="Times New Roman" w:hint="eastAsia"/>
-          <w:sz w:val="24"/>
-          <w:szCs w:val="24"/>
-        </w:rPr>
         <w:t>π</w:t>
       </w:r>
       <w:r>
@@ -1479,31 +1757,43 @@
           <w:sz w:val="24"/>
           <w:szCs w:val="24"/>
         </w:rPr>
-        <w:t xml:space="preserve">. Then, I realized that theta value is the angle from the vector(1,0). Hence, I used inner production and implemented it by arccos(vx / |v|). This had another problem. This returns the smaller angle between the velocity and the vector(1,0). So, the argument becomes 0 ~ </w:t>
-      </w:r>
-      <w:r>
-        <w:rPr>
-          <w:rFonts w:ascii="맑은 고딕" w:eastAsia="맑은 고딕" w:hAnsi="맑은 고딕" w:cs="Times New Roman" w:hint="eastAsia"/>
-          <w:sz w:val="24"/>
-          <w:szCs w:val="24"/>
-        </w:rPr>
-        <w:t>π</w:t>
-      </w:r>
-      <w:r>
-        <w:rPr>
-          <w:rFonts w:ascii="Times New Roman" w:hAnsi="Times New Roman" w:cs="Times New Roman"/>
-          <w:sz w:val="24"/>
-          <w:szCs w:val="24"/>
-        </w:rPr>
         <w:t xml:space="preserve">. After I noticed this problem, I realized </w:t>
       </w:r>
-      <w:r>
-        <w:rPr>
-          <w:rFonts w:ascii="Times New Roman" w:hAnsi="Times New Roman" w:cs="Times New Roman"/>
-          <w:sz w:val="24"/>
-          <w:szCs w:val="24"/>
-        </w:rPr>
-        <w:t xml:space="preserve">vy is not used in the formula. Therefore, I multiplied it by -1 when vy is negative. This worked well. </w:t>
+      <w:proofErr w:type="spellStart"/>
+      <w:r>
+        <w:rPr>
+          <w:rFonts w:ascii="Times New Roman" w:hAnsi="Times New Roman" w:cs="Times New Roman"/>
+          <w:sz w:val="24"/>
+          <w:szCs w:val="24"/>
+        </w:rPr>
+        <w:t>vy</w:t>
+      </w:r>
+      <w:proofErr w:type="spellEnd"/>
+      <w:r>
+        <w:rPr>
+          <w:rFonts w:ascii="Times New Roman" w:hAnsi="Times New Roman" w:cs="Times New Roman"/>
+          <w:sz w:val="24"/>
+          <w:szCs w:val="24"/>
+        </w:rPr>
+        <w:t xml:space="preserve"> is not used in the formula. Therefore, I multiplied it by -1 when </w:t>
+      </w:r>
+      <w:proofErr w:type="spellStart"/>
+      <w:r>
+        <w:rPr>
+          <w:rFonts w:ascii="Times New Roman" w:hAnsi="Times New Roman" w:cs="Times New Roman"/>
+          <w:sz w:val="24"/>
+          <w:szCs w:val="24"/>
+        </w:rPr>
+        <w:t>vy</w:t>
+      </w:r>
+      <w:proofErr w:type="spellEnd"/>
+      <w:r>
+        <w:rPr>
+          <w:rFonts w:ascii="Times New Roman" w:hAnsi="Times New Roman" w:cs="Times New Roman"/>
+          <w:sz w:val="24"/>
+          <w:szCs w:val="24"/>
+        </w:rPr>
+        <w:t xml:space="preserve"> is negative. This worked well. </w:t>
       </w:r>
     </w:p>
     <w:p>
@@ -1511,17 +1801,17 @@
         <w:ind w:left="400"/>
         <w:jc w:val="left"/>
         <w:rPr>
+          <w:rFonts w:ascii="Times New Roman" w:hAnsi="Times New Roman" w:cs="Times New Roman"/>
+          <w:sz w:val="24"/>
+          <w:szCs w:val="24"/>
+        </w:rPr>
+      </w:pPr>
+      <w:r>
+        <w:rPr>
           <w:rFonts w:ascii="Times New Roman" w:hAnsi="Times New Roman" w:cs="Times New Roman" w:hint="eastAsia"/>
           <w:sz w:val="24"/>
           <w:szCs w:val="24"/>
         </w:rPr>
-      </w:pPr>
-      <w:r>
-        <w:rPr>
-          <w:rFonts w:ascii="Times New Roman" w:hAnsi="Times New Roman" w:cs="Times New Roman" w:hint="eastAsia"/>
-          <w:sz w:val="24"/>
-          <w:szCs w:val="24"/>
-        </w:rPr>
         <w:t>A</w:t>
       </w:r>
       <w:r>
@@ -1570,23 +1860,7 @@
           <w:sz w:val="24"/>
           <w:szCs w:val="24"/>
         </w:rPr>
-        <w:t xml:space="preserve">When I made mistakes, I tried two circles going back from each other by 1. Using the new theta and 2. Using the original theta </w:t>
-      </w:r>
-      <w:r>
-        <w:rPr>
-          <w:rFonts w:ascii="Times New Roman" w:hAnsi="Times New Roman" w:cs="Times New Roman"/>
-          <w:sz w:val="24"/>
-          <w:szCs w:val="24"/>
-        </w:rPr>
-        <w:t>as the direction</w:t>
-      </w:r>
-      <w:r>
-        <w:rPr>
-          <w:rFonts w:ascii="Times New Roman" w:hAnsi="Times New Roman" w:cs="Times New Roman"/>
-          <w:sz w:val="24"/>
-          <w:szCs w:val="24"/>
-        </w:rPr>
-        <w:t>. However, both failed. They resulted in another collision. The only thing that worked was (4)</w:t>
+        <w:t>When I made mistakes, I tried two circles going back from each other by 1. Using the new theta and 2. Using the original theta as the direction. However, both failed. They resulted in another collision. The only thing that worked was (4)</w:t>
       </w:r>
       <w:r>
         <w:rPr>
@@ -1596,8 +1870,6 @@
         </w:rPr>
         <w:t>: Put them back to the state when they were touching each other. This strategy needs the normal vector of two centers of circles when they collide. This prevented any consistent overlapping after collision.</w:t>
       </w:r>
-      <w:bookmarkStart w:id="0" w:name="_GoBack"/>
-      <w:bookmarkEnd w:id="0"/>
     </w:p>
     <w:sectPr>
       <w:pgSz w:w="11906" w:h="16838"/>
@@ -1830,6 +2102,7 @@
     <w:lsdException w:name="HTML Sample" w:semiHidden="1" w:unhideWhenUsed="1"/>
     <w:lsdException w:name="HTML Typewriter" w:semiHidden="1" w:unhideWhenUsed="1"/>
     <w:lsdException w:name="HTML Variable" w:semiHidden="1" w:unhideWhenUsed="1"/>
+    <w:lsdException w:name="Normal Table" w:semiHidden="1" w:unhideWhenUsed="1"/>
     <w:lsdException w:name="annotation subject" w:semiHidden="1" w:unhideWhenUsed="1"/>
     <w:lsdException w:name="No List" w:semiHidden="1" w:unhideWhenUsed="1"/>
     <w:lsdException w:name="Outline List 1" w:semiHidden="1" w:unhideWhenUsed="1"/>
@@ -1876,8 +2149,10 @@
     <w:lsdException w:name="Table Subtle 2" w:semiHidden="1" w:unhideWhenUsed="1"/>
     <w:lsdException w:name="Table Web 1" w:semiHidden="1" w:unhideWhenUsed="1"/>
     <w:lsdException w:name="Table Web 2" w:semiHidden="1" w:unhideWhenUsed="1"/>
+    <w:lsdException w:name="Table Web 3" w:semiHidden="1" w:unhideWhenUsed="1"/>
     <w:lsdException w:name="Balloon Text" w:semiHidden="1" w:unhideWhenUsed="1"/>
     <w:lsdException w:name="Table Grid" w:uiPriority="39"/>
+    <w:lsdException w:name="Table Theme" w:semiHidden="1" w:unhideWhenUsed="1"/>
     <w:lsdException w:name="Placeholder Text" w:semiHidden="1"/>
     <w:lsdException w:name="No Spacing" w:uiPriority="1" w:qFormat="1"/>
     <w:lsdException w:name="Light Shading" w:uiPriority="60"/>

</xml_diff>